<commit_message>
Did problem 2. Moved picture from problem 1 into the word file
</commit_message>
<xml_diff>
--- a/homework/shell-gymnastics/gymnasticsAnswers.docx
+++ b/homework/shell-gymnastics/gymnasticsAnswers.docx
@@ -27,6 +27,331 @@
       <w:r>
         <w:rPr/>
         <w:t>1. ssh hyoung4@my.cs.lmu.edu 15000:my.cs.lmu.edu:80</w:t>
+      </w:r>
+    </w:p>
+    <w:p>
+      <w:pPr>
+        <w:pStyle w:val="style0"/>
+      </w:pPr>
+      <w:r>
+        <w:rPr/>
+      </w:r>
+    </w:p>
+    <w:p>
+      <w:pPr>
+        <w:pStyle w:val="style0"/>
+      </w:pPr>
+      <w:r>
+        <w:rPr/>
+        <w:drawing>
+          <wp:anchor allowOverlap="1" behindDoc="0" distB="0" distL="0" distR="0" distT="0" layoutInCell="1" locked="0" relativeHeight="2" simplePos="0">
+            <wp:simplePos x="0" y="0"/>
+            <wp:positionH relativeFrom="column">
+              <wp:posOffset>-561340</wp:posOffset>
+            </wp:positionH>
+            <wp:positionV relativeFrom="paragraph">
+              <wp:posOffset>0</wp:posOffset>
+            </wp:positionV>
+            <wp:extent cx="7455535" cy="5118100"/>
+            <wp:effectExtent b="0" l="0" r="0" t="0"/>
+            <wp:wrapSquare wrapText="largest"/>
+            <wp:docPr descr="" id="0" name="Picture"/>
+            <wp:cNvGraphicFramePr>
+              <a:graphicFrameLocks xmlns:a="http://schemas.openxmlformats.org/drawingml/2006/main" noChangeAspect="1"/>
+            </wp:cNvGraphicFramePr>
+            <a:graphic xmlns:a="http://schemas.openxmlformats.org/drawingml/2006/main">
+              <a:graphicData uri="http://schemas.openxmlformats.org/drawingml/2006/picture">
+                <pic:pic xmlns:pic="http://schemas.openxmlformats.org/drawingml/2006/picture">
+                  <pic:nvPicPr>
+                    <pic:cNvPr descr="" id="0" name="Picture"/>
+                    <pic:cNvPicPr>
+                      <a:picLocks noChangeArrowheads="1" noChangeAspect="1"/>
+                    </pic:cNvPicPr>
+                  </pic:nvPicPr>
+                  <pic:blipFill>
+                    <a:blip r:embed="rId2"/>
+                    <a:srcRect/>
+                    <a:stretch>
+                      <a:fillRect/>
+                    </a:stretch>
+                  </pic:blipFill>
+                  <pic:spPr bwMode="auto">
+                    <a:xfrm>
+                      <a:off x="0" y="0"/>
+                      <a:ext cx="7455535" cy="5118100"/>
+                    </a:xfrm>
+                    <a:prstGeom prst="rect">
+                      <a:avLst/>
+                    </a:prstGeom>
+                    <a:noFill/>
+                    <a:ln w="9525">
+                      <a:noFill/>
+                      <a:miter lim="800000"/>
+                      <a:headEnd/>
+                      <a:tailEnd/>
+                    </a:ln>
+                  </pic:spPr>
+                </pic:pic>
+              </a:graphicData>
+            </a:graphic>
+          </wp:anchor>
+        </w:drawing>
+      </w:r>
+    </w:p>
+    <w:p>
+      <w:pPr>
+        <w:pStyle w:val="style0"/>
+      </w:pPr>
+      <w:r>
+        <w:rPr/>
+      </w:r>
+    </w:p>
+    <w:p>
+      <w:pPr>
+        <w:pStyle w:val="style0"/>
+      </w:pPr>
+      <w:r>
+        <w:rPr/>
+      </w:r>
+    </w:p>
+    <w:p>
+      <w:pPr>
+        <w:pStyle w:val="style0"/>
+      </w:pPr>
+      <w:r>
+        <w:rPr/>
+        <w:t xml:space="preserve">2. </w:t>
+      </w:r>
+      <w:bookmarkStart w:id="0" w:name="__DdeLink__1_1143113504"/>
+      <w:r>
+        <w:rPr/>
+        <w:t xml:space="preserve">ssh </w:t>
+      </w:r>
+      <w:hyperlink r:id="rId3">
+        <w:bookmarkEnd w:id="0"/>
+        <w:r>
+          <w:rPr>
+            <w:rStyle w:val="style15"/>
+          </w:rPr>
+          <w:t>hyoung4@my.cs.lmu.edu</w:t>
+        </w:r>
+      </w:hyperlink>
+    </w:p>
+    <w:p>
+      <w:pPr>
+        <w:pStyle w:val="style0"/>
+      </w:pPr>
+      <w:r>
+        <w:rPr/>
+        <w:t xml:space="preserve">    </w:t>
+      </w:r>
+      <w:r>
+        <w:rPr/>
+        <w:t>screen</w:t>
+      </w:r>
+    </w:p>
+    <w:p>
+      <w:pPr>
+        <w:pStyle w:val="style0"/>
+      </w:pPr>
+      <w:r>
+        <w:rPr/>
+        <w:t xml:space="preserve">    </w:t>
+      </w:r>
+      <w:r>
+        <w:rPr/>
+        <w:t>ping google.com</w:t>
+      </w:r>
+    </w:p>
+    <w:p>
+      <w:pPr>
+        <w:pStyle w:val="style0"/>
+      </w:pPr>
+      <w:r>
+        <w:rPr/>
+        <w:t xml:space="preserve">    </w:t>
+      </w:r>
+      <w:r>
+        <w:rPr/>
+        <w:t>CTRL ad</w:t>
+      </w:r>
+    </w:p>
+    <w:p>
+      <w:pPr>
+        <w:pStyle w:val="style0"/>
+      </w:pPr>
+      <w:r>
+        <w:rPr/>
+        <w:t xml:space="preserve">    </w:t>
+      </w:r>
+      <w:r>
+        <w:rPr/>
+        <w:t>CTRL d</w:t>
+      </w:r>
+    </w:p>
+    <w:p>
+      <w:pPr>
+        <w:pStyle w:val="style0"/>
+      </w:pPr>
+      <w:r>
+        <w:rPr/>
+        <w:t xml:space="preserve">    </w:t>
+      </w:r>
+      <w:r>
+        <w:rPr/>
+        <w:t xml:space="preserve">ssh </w:t>
+      </w:r>
+      <w:hyperlink r:id="rId4">
+        <w:r>
+          <w:rPr>
+            <w:rStyle w:val="style15"/>
+          </w:rPr>
+          <w:t>hyoung4@my.cs.lmu.edu</w:t>
+        </w:r>
+      </w:hyperlink>
+    </w:p>
+    <w:p>
+      <w:pPr>
+        <w:pStyle w:val="style0"/>
+      </w:pPr>
+      <w:r>
+        <w:rPr/>
+        <w:t xml:space="preserve">    </w:t>
+      </w:r>
+      <w:r>
+        <w:rPr/>
+        <w:t>screen -r</w:t>
+      </w:r>
+    </w:p>
+    <w:p>
+      <w:pPr>
+        <w:pStyle w:val="style0"/>
+      </w:pPr>
+      <w:r>
+        <w:rPr/>
+      </w:r>
+    </w:p>
+    <w:p>
+      <w:pPr>
+        <w:pStyle w:val="style0"/>
+      </w:pPr>
+      <w:r>
+        <w:rPr/>
+        <w:drawing>
+          <wp:anchor allowOverlap="1" behindDoc="0" distB="0" distL="0" distR="0" distT="0" layoutInCell="1" locked="0" relativeHeight="0" simplePos="0">
+            <wp:simplePos x="0" y="0"/>
+            <wp:positionH relativeFrom="column">
+              <wp:posOffset>0</wp:posOffset>
+            </wp:positionH>
+            <wp:positionV relativeFrom="paragraph">
+              <wp:posOffset>0</wp:posOffset>
+            </wp:positionV>
+            <wp:extent cx="6332220" cy="4049395"/>
+            <wp:effectExtent b="0" l="0" r="0" t="0"/>
+            <wp:wrapSquare wrapText="largest"/>
+            <wp:docPr descr="" id="1" name="Picture"/>
+            <wp:cNvGraphicFramePr>
+              <a:graphicFrameLocks xmlns:a="http://schemas.openxmlformats.org/drawingml/2006/main" noChangeAspect="1"/>
+            </wp:cNvGraphicFramePr>
+            <a:graphic xmlns:a="http://schemas.openxmlformats.org/drawingml/2006/main">
+              <a:graphicData uri="http://schemas.openxmlformats.org/drawingml/2006/picture">
+                <pic:pic xmlns:pic="http://schemas.openxmlformats.org/drawingml/2006/picture">
+                  <pic:nvPicPr>
+                    <pic:cNvPr descr="" id="1" name="Picture"/>
+                    <pic:cNvPicPr>
+                      <a:picLocks noChangeArrowheads="1" noChangeAspect="1"/>
+                    </pic:cNvPicPr>
+                  </pic:nvPicPr>
+                  <pic:blipFill>
+                    <a:blip r:embed="rId5"/>
+                    <a:srcRect/>
+                    <a:stretch>
+                      <a:fillRect/>
+                    </a:stretch>
+                  </pic:blipFill>
+                  <pic:spPr bwMode="auto">
+                    <a:xfrm>
+                      <a:off x="0" y="0"/>
+                      <a:ext cx="6332220" cy="4049395"/>
+                    </a:xfrm>
+                    <a:prstGeom prst="rect">
+                      <a:avLst/>
+                    </a:prstGeom>
+                    <a:noFill/>
+                    <a:ln w="9525">
+                      <a:noFill/>
+                      <a:miter lim="800000"/>
+                      <a:headEnd/>
+                      <a:tailEnd/>
+                    </a:ln>
+                  </pic:spPr>
+                </pic:pic>
+              </a:graphicData>
+            </a:graphic>
+          </wp:anchor>
+        </w:drawing>
+        <w:drawing>
+          <wp:anchor allowOverlap="1" behindDoc="0" distB="0" distL="0" distR="0" distT="0" layoutInCell="1" locked="0" relativeHeight="1" simplePos="0">
+            <wp:simplePos x="0" y="0"/>
+            <wp:positionH relativeFrom="column">
+              <wp:posOffset>38100</wp:posOffset>
+            </wp:positionH>
+            <wp:positionV relativeFrom="paragraph">
+              <wp:posOffset>4364355</wp:posOffset>
+            </wp:positionV>
+            <wp:extent cx="6332220" cy="4049395"/>
+            <wp:effectExtent b="0" l="0" r="0" t="0"/>
+            <wp:wrapSquare wrapText="largest"/>
+            <wp:docPr descr="" id="2" name="Picture"/>
+            <wp:cNvGraphicFramePr>
+              <a:graphicFrameLocks xmlns:a="http://schemas.openxmlformats.org/drawingml/2006/main" noChangeAspect="1"/>
+            </wp:cNvGraphicFramePr>
+            <a:graphic xmlns:a="http://schemas.openxmlformats.org/drawingml/2006/main">
+              <a:graphicData uri="http://schemas.openxmlformats.org/drawingml/2006/picture">
+                <pic:pic xmlns:pic="http://schemas.openxmlformats.org/drawingml/2006/picture">
+                  <pic:nvPicPr>
+                    <pic:cNvPr descr="" id="2" name="Picture"/>
+                    <pic:cNvPicPr>
+                      <a:picLocks noChangeArrowheads="1" noChangeAspect="1"/>
+                    </pic:cNvPicPr>
+                  </pic:nvPicPr>
+                  <pic:blipFill>
+                    <a:blip r:embed="rId6"/>
+                    <a:srcRect/>
+                    <a:stretch>
+                      <a:fillRect/>
+                    </a:stretch>
+                  </pic:blipFill>
+                  <pic:spPr bwMode="auto">
+                    <a:xfrm>
+                      <a:off x="0" y="0"/>
+                      <a:ext cx="6332220" cy="4049395"/>
+                    </a:xfrm>
+                    <a:prstGeom prst="rect">
+                      <a:avLst/>
+                    </a:prstGeom>
+                    <a:noFill/>
+                    <a:ln w="9525">
+                      <a:noFill/>
+                      <a:miter lim="800000"/>
+                      <a:headEnd/>
+                      <a:tailEnd/>
+                    </a:ln>
+                  </pic:spPr>
+                </pic:pic>
+              </a:graphicData>
+            </a:graphic>
+          </wp:anchor>
+        </w:drawing>
+      </w:r>
+    </w:p>
+    <w:p>
+      <w:pPr>
+        <w:pStyle w:val="style0"/>
+        <w:pageBreakBefore/>
+      </w:pPr>
+      <w:r>
+        <w:rPr/>
       </w:r>
     </w:p>
     <w:sectPr>
@@ -59,10 +384,19 @@
       <w:lang w:bidi="hi-IN" w:eastAsia="zh-CN" w:val="en-US"/>
     </w:rPr>
   </w:style>
-  <w:style w:styleId="style15" w:type="paragraph">
+  <w:style w:styleId="style15" w:type="character">
+    <w:name w:val="Internet Link"/>
+    <w:next w:val="style15"/>
+    <w:rPr>
+      <w:color w:val="000080"/>
+      <w:u w:val="single"/>
+      <w:lang w:bidi="en-US" w:eastAsia="en-US" w:val="en-US"/>
+    </w:rPr>
+  </w:style>
+  <w:style w:styleId="style16" w:type="paragraph">
     <w:name w:val="Heading"/>
     <w:basedOn w:val="style0"/>
-    <w:next w:val="style16"/>
+    <w:next w:val="style17"/>
     <w:pPr>
       <w:keepNext/>
       <w:spacing w:after="120" w:before="240"/>
@@ -74,29 +408,29 @@
       <w:szCs w:val="28"/>
     </w:rPr>
   </w:style>
-  <w:style w:styleId="style16" w:type="paragraph">
+  <w:style w:styleId="style17" w:type="paragraph">
     <w:name w:val="Text body"/>
     <w:basedOn w:val="style0"/>
-    <w:next w:val="style16"/>
+    <w:next w:val="style17"/>
     <w:pPr>
       <w:spacing w:after="120" w:before="0"/>
       <w:contextualSpacing w:val="false"/>
     </w:pPr>
     <w:rPr/>
   </w:style>
-  <w:style w:styleId="style17" w:type="paragraph">
+  <w:style w:styleId="style18" w:type="paragraph">
     <w:name w:val="List"/>
-    <w:basedOn w:val="style16"/>
-    <w:next w:val="style17"/>
+    <w:basedOn w:val="style17"/>
+    <w:next w:val="style18"/>
     <w:pPr/>
     <w:rPr>
       <w:rFonts w:cs="Lohit Hindi"/>
     </w:rPr>
   </w:style>
-  <w:style w:styleId="style18" w:type="paragraph">
+  <w:style w:styleId="style19" w:type="paragraph">
     <w:name w:val="Caption"/>
     <w:basedOn w:val="style0"/>
-    <w:next w:val="style18"/>
+    <w:next w:val="style19"/>
     <w:pPr>
       <w:suppressLineNumbers/>
       <w:spacing w:after="120" w:before="120"/>
@@ -110,10 +444,10 @@
       <w:szCs w:val="24"/>
     </w:rPr>
   </w:style>
-  <w:style w:styleId="style19" w:type="paragraph">
+  <w:style w:styleId="style20" w:type="paragraph">
     <w:name w:val="Index"/>
     <w:basedOn w:val="style0"/>
-    <w:next w:val="style19"/>
+    <w:next w:val="style20"/>
     <w:pPr>
       <w:suppressLineNumbers/>
     </w:pPr>

</xml_diff>

<commit_message>
Finished problem 3 part 1
</commit_message>
<xml_diff>
--- a/homework/shell-gymnastics/gymnasticsAnswers.docx
+++ b/homework/shell-gymnastics/gymnasticsAnswers.docx
@@ -120,15 +120,9 @@
       </w:pPr>
       <w:r>
         <w:rPr/>
-        <w:t xml:space="preserve">2. </w:t>
-      </w:r>
-      <w:bookmarkStart w:id="0" w:name="__DdeLink__1_1143113504"/>
-      <w:r>
-        <w:rPr/>
-        <w:t xml:space="preserve">ssh </w:t>
+        <w:t xml:space="preserve">2. ssh </w:t>
       </w:r>
       <w:hyperlink r:id="rId3">
-        <w:bookmarkEnd w:id="0"/>
         <w:r>
           <w:rPr>
             <w:rStyle w:val="style15"/>
@@ -352,6 +346,30 @@
       </w:pPr>
       <w:r>
         <w:rPr/>
+        <w:t xml:space="preserve">3. du -d 1 | sort -n -r | head -n 2 | awk '{print$2}' &gt; </w:t>
+        <w:tab/>
+        <w:t>~/Documents/gitRepos/cmsi387/homework/shell-gymnastics/gymnastics#3.txt</w:t>
+      </w:r>
+    </w:p>
+    <w:p>
+      <w:pPr>
+        <w:pStyle w:val="style0"/>
+      </w:pPr>
+      <w:r>
+        <w:rPr/>
+      </w:r>
+    </w:p>
+    <w:p>
+      <w:pPr>
+        <w:pStyle w:val="style0"/>
+      </w:pPr>
+      <w:r>
+        <w:rPr/>
+        <w:t xml:space="preserve">    </w:t>
+      </w:r>
+      <w:r>
+        <w:rPr/>
+        <w:t>The first-level subdirectory in ~ that is taking up the most space is the /Desktop directory.</w:t>
       </w:r>
     </w:p>
     <w:sectPr>

</xml_diff>

<commit_message>
Did problem 3 part 2
</commit_message>
<xml_diff>
--- a/homework/shell-gymnastics/gymnasticsAnswers.docx
+++ b/homework/shell-gymnastics/gymnasticsAnswers.docx
@@ -372,6 +372,161 @@
         <w:t>The first-level subdirectory in ~ that is taking up the most space is the /Desktop directory.</w:t>
       </w:r>
     </w:p>
+    <w:p>
+      <w:pPr>
+        <w:pStyle w:val="style0"/>
+      </w:pPr>
+      <w:r>
+        <w:rPr/>
+      </w:r>
+    </w:p>
+    <w:p>
+      <w:pPr>
+        <w:pStyle w:val="style0"/>
+      </w:pPr>
+      <w:r>
+        <w:rPr/>
+        <w:drawing>
+          <wp:anchor allowOverlap="1" behindDoc="0" distB="0" distL="0" distR="0" distT="0" layoutInCell="1" locked="0" relativeHeight="3" simplePos="0">
+            <wp:simplePos x="0" y="0"/>
+            <wp:positionH relativeFrom="column">
+              <wp:posOffset>0</wp:posOffset>
+            </wp:positionH>
+            <wp:positionV relativeFrom="paragraph">
+              <wp:posOffset>0</wp:posOffset>
+            </wp:positionV>
+            <wp:extent cx="6332220" cy="4049395"/>
+            <wp:effectExtent b="0" l="0" r="0" t="0"/>
+            <wp:wrapSquare wrapText="largest"/>
+            <wp:docPr descr="" id="3" name="Picture"/>
+            <wp:cNvGraphicFramePr>
+              <a:graphicFrameLocks xmlns:a="http://schemas.openxmlformats.org/drawingml/2006/main" noChangeAspect="1"/>
+            </wp:cNvGraphicFramePr>
+            <a:graphic xmlns:a="http://schemas.openxmlformats.org/drawingml/2006/main">
+              <a:graphicData uri="http://schemas.openxmlformats.org/drawingml/2006/picture">
+                <pic:pic xmlns:pic="http://schemas.openxmlformats.org/drawingml/2006/picture">
+                  <pic:nvPicPr>
+                    <pic:cNvPr descr="" id="3" name="Picture"/>
+                    <pic:cNvPicPr>
+                      <a:picLocks noChangeArrowheads="1" noChangeAspect="1"/>
+                    </pic:cNvPicPr>
+                  </pic:nvPicPr>
+                  <pic:blipFill>
+                    <a:blip r:embed="rId7"/>
+                    <a:srcRect/>
+                    <a:stretch>
+                      <a:fillRect/>
+                    </a:stretch>
+                  </pic:blipFill>
+                  <pic:spPr bwMode="auto">
+                    <a:xfrm>
+                      <a:off x="0" y="0"/>
+                      <a:ext cx="6332220" cy="4049395"/>
+                    </a:xfrm>
+                    <a:prstGeom prst="rect">
+                      <a:avLst/>
+                    </a:prstGeom>
+                    <a:noFill/>
+                    <a:ln w="9525">
+                      <a:noFill/>
+                      <a:miter lim="800000"/>
+                      <a:headEnd/>
+                      <a:tailEnd/>
+                    </a:ln>
+                  </pic:spPr>
+                </pic:pic>
+              </a:graphicData>
+            </a:graphic>
+          </wp:anchor>
+        </w:drawing>
+      </w:r>
+    </w:p>
+    <w:p>
+      <w:pPr>
+        <w:pStyle w:val="style0"/>
+      </w:pPr>
+      <w:r>
+        <w:rPr/>
+      </w:r>
+    </w:p>
+    <w:p>
+      <w:pPr>
+        <w:pStyle w:val="style0"/>
+      </w:pPr>
+      <w:r>
+        <w:rPr/>
+      </w:r>
+    </w:p>
+    <w:p>
+      <w:pPr>
+        <w:pStyle w:val="style0"/>
+      </w:pPr>
+      <w:r>
+        <w:rPr/>
+      </w:r>
+    </w:p>
+    <w:p>
+      <w:pPr>
+        <w:pStyle w:val="style0"/>
+      </w:pPr>
+      <w:r>
+        <w:rPr/>
+        <w:t>du | grep '\./Desktop'</w:t>
+        <w:drawing>
+          <wp:anchor allowOverlap="1" behindDoc="0" distB="0" distL="0" distR="0" distT="0" layoutInCell="1" locked="0" relativeHeight="4" simplePos="0">
+            <wp:simplePos x="0" y="0"/>
+            <wp:positionH relativeFrom="column">
+              <wp:posOffset>9525</wp:posOffset>
+            </wp:positionH>
+            <wp:positionV relativeFrom="paragraph">
+              <wp:posOffset>290830</wp:posOffset>
+            </wp:positionV>
+            <wp:extent cx="6332220" cy="4049395"/>
+            <wp:effectExtent b="0" l="0" r="0" t="0"/>
+            <wp:wrapSquare wrapText="largest"/>
+            <wp:docPr descr="" id="4" name="Picture"/>
+            <wp:cNvGraphicFramePr>
+              <a:graphicFrameLocks xmlns:a="http://schemas.openxmlformats.org/drawingml/2006/main" noChangeAspect="1"/>
+            </wp:cNvGraphicFramePr>
+            <a:graphic xmlns:a="http://schemas.openxmlformats.org/drawingml/2006/main">
+              <a:graphicData uri="http://schemas.openxmlformats.org/drawingml/2006/picture">
+                <pic:pic xmlns:pic="http://schemas.openxmlformats.org/drawingml/2006/picture">
+                  <pic:nvPicPr>
+                    <pic:cNvPr descr="" id="4" name="Picture"/>
+                    <pic:cNvPicPr>
+                      <a:picLocks noChangeArrowheads="1" noChangeAspect="1"/>
+                    </pic:cNvPicPr>
+                  </pic:nvPicPr>
+                  <pic:blipFill>
+                    <a:blip r:embed="rId8"/>
+                    <a:srcRect/>
+                    <a:stretch>
+                      <a:fillRect/>
+                    </a:stretch>
+                  </pic:blipFill>
+                  <pic:spPr bwMode="auto">
+                    <a:xfrm>
+                      <a:off x="0" y="0"/>
+                      <a:ext cx="6332220" cy="4049395"/>
+                    </a:xfrm>
+                    <a:prstGeom prst="rect">
+                      <a:avLst/>
+                    </a:prstGeom>
+                    <a:noFill/>
+                    <a:ln w="9525">
+                      <a:noFill/>
+                      <a:miter lim="800000"/>
+                      <a:headEnd/>
+                      <a:tailEnd/>
+                    </a:ln>
+                  </pic:spPr>
+                </pic:pic>
+              </a:graphicData>
+            </a:graphic>
+          </wp:anchor>
+        </w:drawing>
+      </w:r>
+    </w:p>
     <w:sectPr>
       <w:type w:val="nextPage"/>
       <w:pgSz w:h="15840" w:w="12240"/>

</xml_diff>

<commit_message>
Did a usb device as well as a dvd for problem 5. That's all I have access to right now
</commit_message>
<xml_diff>
--- a/homework/shell-gymnastics/gymnasticsAnswers.docx
+++ b/homework/shell-gymnastics/gymnasticsAnswers.docx
@@ -44,9 +44,6 @@
       <w:r>
         <w:rPr/>
         <w:tab/>
-      </w:r>
-      <w:r>
-        <w:rPr/>
         <w:t>see gymnastics#1.png</w:t>
       </w:r>
     </w:p>
@@ -341,6 +338,68 @@
       <w:r>
         <w:rPr/>
         <w:t>Command: ls -i | grep hello</w:t>
+      </w:r>
+    </w:p>
+    <w:p>
+      <w:pPr>
+        <w:pStyle w:val="style0"/>
+      </w:pPr>
+      <w:r>
+        <w:rPr/>
+      </w:r>
+    </w:p>
+    <w:p>
+      <w:pPr>
+        <w:pStyle w:val="style0"/>
+      </w:pPr>
+      <w:r>
+        <w:rPr/>
+      </w:r>
+    </w:p>
+    <w:p>
+      <w:pPr>
+        <w:pStyle w:val="style0"/>
+      </w:pPr>
+      <w:r>
+        <w:rPr/>
+        <w:t xml:space="preserve">5. </w:t>
+      </w:r>
+      <w:r>
+        <w:rPr/>
+        <w:t>Command: df | grep /dev/sdb1 |awk '{print $6}'</w:t>
+      </w:r>
+    </w:p>
+    <w:p>
+      <w:pPr>
+        <w:pStyle w:val="style0"/>
+      </w:pPr>
+      <w:r>
+        <w:rPr/>
+        <w:tab/>
+        <w:t>USB: /media/haley/7A0D-2212</w:t>
+      </w:r>
+    </w:p>
+    <w:p>
+      <w:pPr>
+        <w:pStyle w:val="style0"/>
+      </w:pPr>
+      <w:r>
+        <w:rPr/>
+        <w:t xml:space="preserve">    </w:t>
+      </w:r>
+      <w:r>
+        <w:rPr/>
+        <w:t>Command: df | grep /dev/sr0 |awk '{print $6}'</w:t>
+      </w:r>
+    </w:p>
+    <w:p>
+      <w:pPr>
+        <w:pStyle w:val="style0"/>
+      </w:pPr>
+      <w:r>
+        <w:rPr/>
+        <w:tab/>
+        <w:t>DVD: /media/haley/HAPPY_FEET</w:t>
       </w:r>
     </w:p>
     <w:sectPr>

</xml_diff>

<commit_message>
Just put a little note at the bottom
</commit_message>
<xml_diff>
--- a/homework/shell-gymnastics/gymnasticsAnswers.docx
+++ b/homework/shell-gymnastics/gymnasticsAnswers.docx
@@ -400,6 +400,23 @@
         <w:rPr/>
         <w:tab/>
         <w:t>DVD: /media/haley/HAPPY_FEET</w:t>
+      </w:r>
+    </w:p>
+    <w:p>
+      <w:pPr>
+        <w:pStyle w:val="style0"/>
+      </w:pPr>
+      <w:r>
+        <w:rPr/>
+      </w:r>
+    </w:p>
+    <w:p>
+      <w:pPr>
+        <w:pStyle w:val="style0"/>
+      </w:pPr>
+      <w:r>
+        <w:rPr/>
+        <w:t>* Problems 3 and 5 have screen shots to go along with them if desired</w:t>
       </w:r>
     </w:p>
     <w:sectPr>

</xml_diff>